<commit_message>
v3:modified and removed extra blank page
</commit_message>
<xml_diff>
--- a/Hero_Bala_CV_2025.docx
+++ b/Hero_Bala_CV_2025.docx
@@ -4,7 +4,7 @@
   <w:body>
     <w:p>
       <w:pPr>
-        <w:shd w:val="clear" w:color="auto" w:fill="FFFFFF" w:themeFill="background1"/>
+        <w:shd w:val="clear" w:color="auto" w:fill="000000" w:themeFill="text1"/>
         <w:spacing w:line="240" w:lineRule="auto"/>
         <w:contextualSpacing/>
         <w:jc w:val="both"/>
@@ -33,6 +33,7 @@
         <w:spacing w:line="240" w:lineRule="auto"/>
         <w:ind w:left="720" w:hanging="720"/>
         <w:contextualSpacing/>
+        <w:jc w:val="both"/>
         <w:rPr>
           <w:rStyle w:val="Emphasis"/>
           <w:i w:val="0"/>
@@ -349,6 +350,7 @@
         <w:spacing w:line="240" w:lineRule="auto"/>
         <w:ind w:left="720" w:hanging="720"/>
         <w:contextualSpacing/>
+        <w:jc w:val="both"/>
         <w:rPr>
           <w:i/>
           <w:iCs/>
@@ -563,6 +565,8 @@
       <w:r>
         <w:rPr>
           <w:rFonts w:ascii="Times New Roman" w:eastAsia="Times New Roman" w:hAnsi="Times New Roman" w:cs="Times New Roman"/>
+          <w:b/>
+          <w:bCs/>
           <w:sz w:val="24"/>
           <w:szCs w:val="24"/>
           <w:lang w:val="en-GB" w:eastAsia="en-GB"/>
@@ -573,6 +577,8 @@
       <w:r>
         <w:rPr>
           <w:rFonts w:ascii="Times New Roman" w:eastAsia="Times New Roman" w:hAnsi="Times New Roman" w:cs="Times New Roman"/>
+          <w:b/>
+          <w:bCs/>
           <w:sz w:val="24"/>
           <w:szCs w:val="24"/>
           <w:lang w:val="en-GB" w:eastAsia="en-GB"/>
@@ -583,6 +589,8 @@
       <w:r>
         <w:rPr>
           <w:rFonts w:ascii="Times New Roman" w:eastAsia="Times New Roman" w:hAnsi="Times New Roman" w:cs="Times New Roman"/>
+          <w:b/>
+          <w:bCs/>
           <w:sz w:val="24"/>
           <w:szCs w:val="24"/>
           <w:lang w:val="en-GB" w:eastAsia="en-GB"/>
@@ -593,6 +601,8 @@
       <w:r>
         <w:rPr>
           <w:rFonts w:ascii="Times New Roman" w:eastAsia="Times New Roman" w:hAnsi="Times New Roman" w:cs="Times New Roman"/>
+          <w:b/>
+          <w:bCs/>
           <w:sz w:val="24"/>
           <w:szCs w:val="24"/>
           <w:lang w:val="en-GB" w:eastAsia="en-GB"/>
@@ -603,6 +613,8 @@
       <w:r>
         <w:rPr>
           <w:rFonts w:ascii="Times New Roman" w:eastAsia="Times New Roman" w:hAnsi="Times New Roman" w:cs="Times New Roman"/>
+          <w:b/>
+          <w:bCs/>
           <w:sz w:val="24"/>
           <w:szCs w:val="24"/>
           <w:lang w:val="en-GB" w:eastAsia="en-GB"/>
@@ -632,92 +644,9 @@
         <w:contextualSpacing/>
         <w:jc w:val="both"/>
         <w:rPr>
-          <w:rFonts w:ascii="Times New Roman" w:eastAsia="Times New Roman" w:hAnsi="Times New Roman" w:cs="Times New Roman"/>
-          <w:sz w:val="24"/>
-          <w:szCs w:val="24"/>
-          <w:lang w:val="en-GB" w:eastAsia="en-GB"/>
-        </w:rPr>
-      </w:pPr>
-    </w:p>
-    <w:p>
-      <w:pPr>
-        <w:spacing w:before="100" w:beforeAutospacing="1" w:after="100" w:afterAutospacing="1" w:line="240" w:lineRule="auto"/>
-        <w:contextualSpacing/>
-        <w:jc w:val="both"/>
-        <w:rPr>
-          <w:rFonts w:ascii="Times New Roman" w:eastAsia="Times New Roman" w:hAnsi="Times New Roman" w:cs="Times New Roman"/>
-          <w:sz w:val="24"/>
-          <w:szCs w:val="24"/>
-          <w:lang w:val="en-GB" w:eastAsia="en-GB"/>
-        </w:rPr>
-      </w:pPr>
-      <w:r>
-        <w:rPr>
-          <w:rFonts w:ascii="Times New Roman" w:eastAsia="Times New Roman" w:hAnsi="Times New Roman" w:cs="Times New Roman"/>
-          <w:sz w:val="24"/>
-          <w:szCs w:val="24"/>
-          <w:lang w:val="en-GB" w:eastAsia="en-GB"/>
-        </w:rPr>
-        <w:t>AMC Knit Composite Ltd., Dhaka, Bangladesh</w:t>
-      </w:r>
-      <w:r>
-        <w:rPr>
-          <w:rFonts w:ascii="Times New Roman" w:eastAsia="Times New Roman" w:hAnsi="Times New Roman" w:cs="Times New Roman"/>
-          <w:sz w:val="24"/>
-          <w:szCs w:val="24"/>
-          <w:lang w:val="en-GB" w:eastAsia="en-GB"/>
-        </w:rPr>
-        <w:t xml:space="preserve"> (</w:t>
-      </w:r>
-      <w:r>
-        <w:rPr>
           <w:rFonts w:ascii="Times New Roman" w:hAnsi="Times New Roman" w:cs="Times New Roman"/>
         </w:rPr>
-        <w:t>Maintenance Performance Analyst</w:t>
-      </w:r>
-      <w:r>
-        <w:rPr>
-          <w:rFonts w:ascii="Times New Roman" w:hAnsi="Times New Roman" w:cs="Times New Roman"/>
-        </w:rPr>
-        <w:t>) (</w:t>
-      </w:r>
-      <w:r>
-        <w:rPr>
-          <w:rFonts w:ascii="Times New Roman" w:eastAsia="Times New Roman" w:hAnsi="Times New Roman" w:cs="Times New Roman"/>
-          <w:sz w:val="24"/>
-          <w:szCs w:val="24"/>
-          <w:lang w:val="en-GB" w:eastAsia="en-GB"/>
-        </w:rPr>
-        <w:t>Jan 2021 – Dec 2021</w:t>
-      </w:r>
-      <w:r>
-        <w:rPr>
-          <w:rFonts w:ascii="Times New Roman" w:eastAsia="Times New Roman" w:hAnsi="Times New Roman" w:cs="Times New Roman"/>
-          <w:sz w:val="24"/>
-          <w:szCs w:val="24"/>
-          <w:lang w:val="en-GB" w:eastAsia="en-GB"/>
-        </w:rPr>
-        <w:t>)</w:t>
-      </w:r>
-    </w:p>
-    <w:p>
-      <w:pPr>
-        <w:spacing w:before="100" w:beforeAutospacing="1" w:after="100" w:afterAutospacing="1" w:line="240" w:lineRule="auto"/>
-        <w:contextualSpacing/>
-        <w:jc w:val="both"/>
-        <w:rPr>
-          <w:rFonts w:ascii="Times New Roman" w:eastAsia="Times New Roman" w:hAnsi="Times New Roman" w:cs="Times New Roman"/>
-          <w:sz w:val="24"/>
-          <w:szCs w:val="24"/>
-          <w:lang w:val="en-GB" w:eastAsia="en-GB"/>
-        </w:rPr>
-      </w:pPr>
-      <w:r>
-        <w:rPr>
-          <w:rFonts w:ascii="Times New Roman" w:hAnsi="Times New Roman" w:cs="Times New Roman"/>
-        </w:rPr>
-        <w:t>Monitored machine operations and reported anomalies to the AGM and maintenance department. Conducted inspections and documented faults for root cause analysis and preventive action. Prepared performance and failure reports to support data-driven maintenance decisions. Developed a practical understanding of preventive maintenance and issue tracking.</w:t>
-      </w:r>
+      </w:pPr>
     </w:p>
     <w:p>
       <w:pPr>
@@ -726,28 +655,19 @@
         <w:jc w:val="both"/>
         <w:rPr>
           <w:rFonts w:ascii="Times New Roman" w:eastAsia="Times New Roman" w:hAnsi="Times New Roman" w:cs="Times New Roman"/>
+          <w:b/>
+          <w:bCs/>
           <w:sz w:val="24"/>
           <w:szCs w:val="24"/>
           <w:lang w:val="en-GB" w:eastAsia="en-GB"/>
         </w:rPr>
       </w:pPr>
-    </w:p>
-    <w:p>
-      <w:pPr>
-        <w:spacing w:after="0" w:line="240" w:lineRule="auto"/>
-        <w:contextualSpacing/>
-        <w:jc w:val="both"/>
-        <w:rPr>
-          <w:rFonts w:ascii="Times New Roman" w:eastAsia="Times New Roman" w:hAnsi="Times New Roman" w:cs="Times New Roman"/>
-          <w:sz w:val="24"/>
-          <w:szCs w:val="24"/>
-          <w:lang w:val="en-GB" w:eastAsia="en-GB"/>
-        </w:rPr>
-      </w:pPr>
       <w:proofErr w:type="gramStart"/>
       <w:r>
         <w:rPr>
           <w:rFonts w:ascii="Times New Roman" w:eastAsia="Times New Roman" w:hAnsi="Times New Roman" w:cs="Times New Roman"/>
+          <w:b/>
+          <w:bCs/>
           <w:sz w:val="24"/>
           <w:szCs w:val="24"/>
           <w:lang w:val="en-GB" w:eastAsia="en-GB"/>
@@ -758,17 +678,32 @@
       <w:r>
         <w:rPr>
           <w:rFonts w:ascii="Times New Roman" w:eastAsia="Times New Roman" w:hAnsi="Times New Roman" w:cs="Times New Roman"/>
+          <w:b/>
+          <w:bCs/>
           <w:sz w:val="24"/>
           <w:szCs w:val="24"/>
           <w:lang w:val="en-GB" w:eastAsia="en-GB"/>
         </w:rPr>
-        <w:t xml:space="preserve"> University, Khulna, Bangladesh</w:t>
+        <w:t xml:space="preserve"> University, Khulna, Bangladesh (Adjunct </w:t>
       </w:r>
+      <w:proofErr w:type="gramStart"/>
       <w:r>
         <w:rPr>
           <w:rFonts w:ascii="Times New Roman" w:eastAsia="Times New Roman" w:hAnsi="Times New Roman" w:cs="Times New Roman"/>
+          <w:b/>
+          <w:bCs/>
           <w:sz w:val="24"/>
           <w:szCs w:val="24"/>
+          <w:lang w:val="en-GB" w:eastAsia="en-GB"/>
+        </w:rPr>
+        <w:t>Lecturer )</w:t>
+      </w:r>
+      <w:proofErr w:type="gramEnd"/>
+      <w:r>
+        <w:rPr>
+          <w:rFonts w:ascii="Times New Roman" w:eastAsia="Times New Roman" w:hAnsi="Times New Roman" w:cs="Times New Roman"/>
+          <w:b/>
+          <w:bCs/>
           <w:lang w:val="en-GB" w:eastAsia="en-GB"/>
         </w:rPr>
         <w:t xml:space="preserve"> (</w:t>
@@ -776,76 +711,89 @@
       <w:r>
         <w:rPr>
           <w:rFonts w:ascii="Times New Roman" w:eastAsia="Times New Roman" w:hAnsi="Times New Roman" w:cs="Times New Roman"/>
+          <w:b/>
+          <w:bCs/>
           <w:sz w:val="24"/>
           <w:szCs w:val="24"/>
           <w:lang w:val="en-GB" w:eastAsia="en-GB"/>
         </w:rPr>
-        <w:t xml:space="preserve">Adjunct </w:t>
+        <w:t>Feb 2022 – Jul 2022)</w:t>
       </w:r>
-      <w:proofErr w:type="gramStart"/>
+    </w:p>
+    <w:p>
+      <w:pPr>
+        <w:pStyle w:val="NormalWeb"/>
+        <w:spacing w:line="240" w:lineRule="auto"/>
+        <w:contextualSpacing/>
+        <w:jc w:val="both"/>
+      </w:pPr>
       <w:r>
+        <w:t>Delivered undergraduate electronics courses with an emphasis on practical applications. Created lab assignments and maintained academic records and progress reports. Mentored students on circuit-based projects, improving their analytical and problem-solving abilities. Contributed to structured reporting and evaluation processes.</w:t>
+      </w:r>
+    </w:p>
+    <w:p>
+      <w:pPr>
+        <w:spacing w:before="100" w:beforeAutospacing="1" w:after="100" w:afterAutospacing="1" w:line="240" w:lineRule="auto"/>
+        <w:contextualSpacing/>
+        <w:jc w:val="both"/>
+        <w:rPr>
+          <w:rFonts w:ascii="Times New Roman" w:eastAsia="Times New Roman" w:hAnsi="Times New Roman" w:cs="Times New Roman"/>
+          <w:b/>
+          <w:bCs/>
+          <w:sz w:val="24"/>
+          <w:szCs w:val="24"/>
+          <w:lang w:val="en-GB" w:eastAsia="en-GB"/>
+        </w:rPr>
+      </w:pPr>
+      <w:r>
+        <w:rPr>
+          <w:rFonts w:ascii="Times New Roman" w:eastAsia="Times New Roman" w:hAnsi="Times New Roman" w:cs="Times New Roman"/>
+          <w:b/>
+          <w:bCs/>
+          <w:sz w:val="24"/>
+          <w:szCs w:val="24"/>
+          <w:lang w:val="en-GB" w:eastAsia="en-GB"/>
+        </w:rPr>
+        <w:t>AMC Knit Composite Ltd., Dhaka, Bangladesh (</w:t>
+      </w:r>
+      <w:r>
+        <w:rPr>
+          <w:rFonts w:ascii="Times New Roman" w:hAnsi="Times New Roman" w:cs="Times New Roman"/>
+          <w:b/>
+          <w:bCs/>
+        </w:rPr>
+        <w:t>Maintenance Performance Analyst) (</w:t>
+      </w:r>
+      <w:r>
+        <w:rPr>
+          <w:rFonts w:ascii="Times New Roman" w:eastAsia="Times New Roman" w:hAnsi="Times New Roman" w:cs="Times New Roman"/>
+          <w:b/>
+          <w:bCs/>
+          <w:sz w:val="24"/>
+          <w:szCs w:val="24"/>
+          <w:lang w:val="en-GB" w:eastAsia="en-GB"/>
+        </w:rPr>
+        <w:t>Jan 2021 – Dec 2021)</w:t>
+      </w:r>
+    </w:p>
+    <w:p>
+      <w:pPr>
+        <w:spacing w:before="100" w:beforeAutospacing="1" w:after="100" w:afterAutospacing="1" w:line="240" w:lineRule="auto"/>
+        <w:contextualSpacing/>
+        <w:jc w:val="both"/>
         <w:rPr>
           <w:rFonts w:ascii="Times New Roman" w:eastAsia="Times New Roman" w:hAnsi="Times New Roman" w:cs="Times New Roman"/>
           <w:sz w:val="24"/>
           <w:szCs w:val="24"/>
           <w:lang w:val="en-GB" w:eastAsia="en-GB"/>
         </w:rPr>
-        <w:t>Lecturer</w:t>
-      </w:r>
+      </w:pPr>
       <w:r>
         <w:rPr>
-          <w:rFonts w:ascii="Times New Roman" w:eastAsia="Times New Roman" w:hAnsi="Times New Roman" w:cs="Times New Roman"/>
-          <w:sz w:val="24"/>
-          <w:szCs w:val="24"/>
-          <w:lang w:val="en-GB" w:eastAsia="en-GB"/>
+          <w:rFonts w:ascii="Times New Roman" w:hAnsi="Times New Roman" w:cs="Times New Roman"/>
         </w:rPr>
-        <w:t xml:space="preserve"> )</w:t>
+        <w:t>Monitored machine operations and reported anomalies to the AGM and maintenance department. Conducted inspections and documented faults for root cause analysis and preventive action. Prepared performance and failure reports to support data-driven maintenance decisions. Developed a practical understanding of preventive maintenance and issue tracking.</w:t>
       </w:r>
-      <w:proofErr w:type="gramEnd"/>
-      <w:r>
-        <w:rPr>
-          <w:rFonts w:ascii="Times New Roman" w:eastAsia="Times New Roman" w:hAnsi="Times New Roman" w:cs="Times New Roman"/>
-          <w:lang w:val="en-GB" w:eastAsia="en-GB"/>
-        </w:rPr>
-        <w:t xml:space="preserve"> (</w:t>
-      </w:r>
-      <w:r>
-        <w:rPr>
-          <w:rFonts w:ascii="Times New Roman" w:eastAsia="Times New Roman" w:hAnsi="Times New Roman" w:cs="Times New Roman"/>
-          <w:sz w:val="24"/>
-          <w:szCs w:val="24"/>
-          <w:lang w:val="en-GB" w:eastAsia="en-GB"/>
-        </w:rPr>
-        <w:t>Feb 2022 – Jul 2022</w:t>
-      </w:r>
-      <w:r>
-        <w:rPr>
-          <w:rFonts w:ascii="Times New Roman" w:eastAsia="Times New Roman" w:hAnsi="Times New Roman" w:cs="Times New Roman"/>
-          <w:sz w:val="24"/>
-          <w:szCs w:val="24"/>
-          <w:lang w:val="en-GB" w:eastAsia="en-GB"/>
-        </w:rPr>
-        <w:t>)</w:t>
-      </w:r>
-    </w:p>
-    <w:p>
-      <w:pPr>
-        <w:pStyle w:val="NormalWeb"/>
-        <w:spacing w:line="240" w:lineRule="auto"/>
-        <w:contextualSpacing/>
-        <w:jc w:val="both"/>
-      </w:pPr>
-      <w:r>
-        <w:t>Delivered undergraduate electronics courses with an emphasis on practical applications. Created lab assignments and maintained academic records and progress reports. Mentored students on circuit-based projects, improving their analytical and problem-solving abilities. Contributed to structured reporting and evaluation processes.</w:t>
-      </w:r>
-    </w:p>
-    <w:p>
-      <w:pPr>
-        <w:pStyle w:val="NormalWeb"/>
-        <w:spacing w:line="240" w:lineRule="auto"/>
-        <w:contextualSpacing/>
-        <w:jc w:val="both"/>
-      </w:pPr>
     </w:p>
     <w:p>
       <w:pPr>
@@ -882,7 +830,7 @@
     </w:p>
     <w:tbl>
       <w:tblPr>
-        <w:tblW w:w="10454" w:type="dxa"/>
+        <w:tblW w:w="10515" w:type="dxa"/>
         <w:tblCellSpacing w:w="15" w:type="dxa"/>
         <w:tblLayout w:type="fixed"/>
         <w:tblCellMar>
@@ -894,20 +842,20 @@
         <w:tblLook w:val="04A0" w:firstRow="1" w:lastRow="0" w:firstColumn="1" w:lastColumn="0" w:noHBand="0" w:noVBand="1"/>
       </w:tblPr>
       <w:tblGrid>
-        <w:gridCol w:w="1558"/>
-        <w:gridCol w:w="5246"/>
-        <w:gridCol w:w="1843"/>
-        <w:gridCol w:w="1807"/>
+        <w:gridCol w:w="1567"/>
+        <w:gridCol w:w="5277"/>
+        <w:gridCol w:w="1854"/>
+        <w:gridCol w:w="1817"/>
       </w:tblGrid>
       <w:tr>
         <w:trPr>
-          <w:trHeight w:val="144"/>
+          <w:trHeight w:val="137"/>
           <w:tblHeader/>
           <w:tblCellSpacing w:w="15" w:type="dxa"/>
         </w:trPr>
         <w:tc>
           <w:tcPr>
-            <w:tcW w:w="1513" w:type="dxa"/>
+            <w:tcW w:w="1522" w:type="dxa"/>
             <w:vAlign w:val="center"/>
             <w:hideMark/>
           </w:tcPr>
@@ -930,7 +878,7 @@
         </w:tc>
         <w:tc>
           <w:tcPr>
-            <w:tcW w:w="5216" w:type="dxa"/>
+            <w:tcW w:w="5247" w:type="dxa"/>
             <w:vAlign w:val="center"/>
             <w:hideMark/>
           </w:tcPr>
@@ -953,7 +901,7 @@
         </w:tc>
         <w:tc>
           <w:tcPr>
-            <w:tcW w:w="1813" w:type="dxa"/>
+            <w:tcW w:w="1824" w:type="dxa"/>
             <w:vAlign w:val="center"/>
             <w:hideMark/>
           </w:tcPr>
@@ -977,7 +925,7 @@
         </w:tc>
         <w:tc>
           <w:tcPr>
-            <w:tcW w:w="1762" w:type="dxa"/>
+            <w:tcW w:w="1772" w:type="dxa"/>
             <w:vAlign w:val="center"/>
             <w:hideMark/>
           </w:tcPr>
@@ -1001,12 +949,12 @@
       </w:tr>
       <w:tr>
         <w:trPr>
-          <w:trHeight w:val="403"/>
+          <w:trHeight w:val="385"/>
           <w:tblCellSpacing w:w="15" w:type="dxa"/>
         </w:trPr>
         <w:tc>
           <w:tcPr>
-            <w:tcW w:w="1513" w:type="dxa"/>
+            <w:tcW w:w="1522" w:type="dxa"/>
             <w:vAlign w:val="center"/>
             <w:hideMark/>
           </w:tcPr>
@@ -1029,7 +977,7 @@
         </w:tc>
         <w:tc>
           <w:tcPr>
-            <w:tcW w:w="5216" w:type="dxa"/>
+            <w:tcW w:w="5247" w:type="dxa"/>
             <w:vAlign w:val="center"/>
             <w:hideMark/>
           </w:tcPr>
@@ -1050,7 +998,7 @@
         </w:tc>
         <w:tc>
           <w:tcPr>
-            <w:tcW w:w="1813" w:type="dxa"/>
+            <w:tcW w:w="1824" w:type="dxa"/>
             <w:vAlign w:val="center"/>
             <w:hideMark/>
           </w:tcPr>
@@ -1085,7 +1033,7 @@
         </w:tc>
         <w:tc>
           <w:tcPr>
-            <w:tcW w:w="1762" w:type="dxa"/>
+            <w:tcW w:w="1772" w:type="dxa"/>
             <w:shd w:val="clear" w:color="auto" w:fill="auto"/>
             <w:vAlign w:val="center"/>
             <w:hideMark/>
@@ -1112,12 +1060,12 @@
       </w:tr>
       <w:tr>
         <w:trPr>
-          <w:trHeight w:val="320"/>
+          <w:trHeight w:val="306"/>
           <w:tblCellSpacing w:w="15" w:type="dxa"/>
         </w:trPr>
         <w:tc>
           <w:tcPr>
-            <w:tcW w:w="1513" w:type="dxa"/>
+            <w:tcW w:w="1522" w:type="dxa"/>
             <w:vAlign w:val="center"/>
             <w:hideMark/>
           </w:tcPr>
@@ -1138,7 +1086,7 @@
         </w:tc>
         <w:tc>
           <w:tcPr>
-            <w:tcW w:w="5216" w:type="dxa"/>
+            <w:tcW w:w="5247" w:type="dxa"/>
             <w:vAlign w:val="center"/>
             <w:hideMark/>
           </w:tcPr>
@@ -1159,7 +1107,7 @@
         </w:tc>
         <w:tc>
           <w:tcPr>
-            <w:tcW w:w="1813" w:type="dxa"/>
+            <w:tcW w:w="1824" w:type="dxa"/>
             <w:vAlign w:val="center"/>
             <w:hideMark/>
           </w:tcPr>
@@ -1180,7 +1128,7 @@
         </w:tc>
         <w:tc>
           <w:tcPr>
-            <w:tcW w:w="1762" w:type="dxa"/>
+            <w:tcW w:w="1772" w:type="dxa"/>
             <w:shd w:val="clear" w:color="auto" w:fill="auto"/>
             <w:vAlign w:val="center"/>
             <w:hideMark/>
@@ -1207,12 +1155,12 @@
       </w:tr>
       <w:tr>
         <w:trPr>
-          <w:trHeight w:val="320"/>
+          <w:trHeight w:val="306"/>
           <w:tblCellSpacing w:w="15" w:type="dxa"/>
         </w:trPr>
         <w:tc>
           <w:tcPr>
-            <w:tcW w:w="1513" w:type="dxa"/>
+            <w:tcW w:w="1522" w:type="dxa"/>
             <w:vAlign w:val="center"/>
             <w:hideMark/>
           </w:tcPr>
@@ -1235,7 +1183,7 @@
         </w:tc>
         <w:tc>
           <w:tcPr>
-            <w:tcW w:w="5216" w:type="dxa"/>
+            <w:tcW w:w="5247" w:type="dxa"/>
             <w:vAlign w:val="center"/>
             <w:hideMark/>
           </w:tcPr>
@@ -1256,7 +1204,7 @@
         </w:tc>
         <w:tc>
           <w:tcPr>
-            <w:tcW w:w="1813" w:type="dxa"/>
+            <w:tcW w:w="1824" w:type="dxa"/>
             <w:vAlign w:val="center"/>
             <w:hideMark/>
           </w:tcPr>
@@ -1277,7 +1225,7 @@
         </w:tc>
         <w:tc>
           <w:tcPr>
-            <w:tcW w:w="1762" w:type="dxa"/>
+            <w:tcW w:w="1772" w:type="dxa"/>
             <w:vAlign w:val="center"/>
             <w:hideMark/>
           </w:tcPr>
@@ -1295,23 +1243,7 @@
                   <w:rFonts w:ascii="Times New Roman" w:hAnsi="Times New Roman" w:cs="Times New Roman"/>
                   <w:color w:val="000000" w:themeColor="text1"/>
                 </w:rPr>
-                <w:t>https://github.com/He</w:t>
-              </w:r>
-              <w:r>
-                <w:rPr>
-                  <w:rStyle w:val="Hyperlink"/>
-                  <w:rFonts w:ascii="Times New Roman" w:hAnsi="Times New Roman" w:cs="Times New Roman"/>
-                  <w:color w:val="000000" w:themeColor="text1"/>
-                </w:rPr>
-                <w:t>r</w:t>
-              </w:r>
-              <w:r>
-                <w:rPr>
-                  <w:rStyle w:val="Hyperlink"/>
-                  <w:rFonts w:ascii="Times New Roman" w:hAnsi="Times New Roman" w:cs="Times New Roman"/>
-                  <w:color w:val="000000" w:themeColor="text1"/>
-                </w:rPr>
-                <w:t>oBala/StitchWatch</w:t>
+                <w:t>https://github.com/HeroBala/StitchWatch</w:t>
               </w:r>
             </w:hyperlink>
           </w:p>
@@ -1319,12 +1251,12 @@
       </w:tr>
       <w:tr>
         <w:trPr>
-          <w:trHeight w:val="320"/>
+          <w:trHeight w:val="306"/>
           <w:tblCellSpacing w:w="15" w:type="dxa"/>
         </w:trPr>
         <w:tc>
           <w:tcPr>
-            <w:tcW w:w="1513" w:type="dxa"/>
+            <w:tcW w:w="1522" w:type="dxa"/>
             <w:vAlign w:val="center"/>
             <w:hideMark/>
           </w:tcPr>
@@ -1345,7 +1277,7 @@
         </w:tc>
         <w:tc>
           <w:tcPr>
-            <w:tcW w:w="5216" w:type="dxa"/>
+            <w:tcW w:w="5247" w:type="dxa"/>
             <w:vAlign w:val="center"/>
             <w:hideMark/>
           </w:tcPr>
@@ -1366,7 +1298,7 @@
         </w:tc>
         <w:tc>
           <w:tcPr>
-            <w:tcW w:w="1813" w:type="dxa"/>
+            <w:tcW w:w="1824" w:type="dxa"/>
             <w:vAlign w:val="center"/>
             <w:hideMark/>
           </w:tcPr>
@@ -1387,7 +1319,7 @@
         </w:tc>
         <w:tc>
           <w:tcPr>
-            <w:tcW w:w="1762" w:type="dxa"/>
+            <w:tcW w:w="1772" w:type="dxa"/>
             <w:vAlign w:val="center"/>
             <w:hideMark/>
           </w:tcPr>
@@ -1405,23 +1337,7 @@
                   <w:rFonts w:ascii="Times New Roman" w:hAnsi="Times New Roman" w:cs="Times New Roman"/>
                   <w:color w:val="000000" w:themeColor="text1"/>
                 </w:rPr>
-                <w:t>https://githu</w:t>
-              </w:r>
-              <w:r>
-                <w:rPr>
-                  <w:rStyle w:val="Hyperlink"/>
-                  <w:rFonts w:ascii="Times New Roman" w:hAnsi="Times New Roman" w:cs="Times New Roman"/>
-                  <w:color w:val="000000" w:themeColor="text1"/>
-                </w:rPr>
-                <w:t>b</w:t>
-              </w:r>
-              <w:r>
-                <w:rPr>
-                  <w:rStyle w:val="Hyperlink"/>
-                  <w:rFonts w:ascii="Times New Roman" w:hAnsi="Times New Roman" w:cs="Times New Roman"/>
-                  <w:color w:val="000000" w:themeColor="text1"/>
-                </w:rPr>
-                <w:t>.com/HeroBala/automation-scripts</w:t>
+                <w:t>https://github.com/HeroBala/automation-scripts</w:t>
               </w:r>
             </w:hyperlink>
           </w:p>
@@ -1429,12 +1345,12 @@
       </w:tr>
       <w:tr>
         <w:trPr>
-          <w:trHeight w:val="316"/>
+          <w:trHeight w:val="302"/>
           <w:tblCellSpacing w:w="15" w:type="dxa"/>
         </w:trPr>
         <w:tc>
           <w:tcPr>
-            <w:tcW w:w="1513" w:type="dxa"/>
+            <w:tcW w:w="1522" w:type="dxa"/>
             <w:vAlign w:val="center"/>
             <w:hideMark/>
           </w:tcPr>
@@ -1480,7 +1396,7 @@
         </w:tc>
         <w:tc>
           <w:tcPr>
-            <w:tcW w:w="5216" w:type="dxa"/>
+            <w:tcW w:w="5247" w:type="dxa"/>
             <w:vAlign w:val="center"/>
             <w:hideMark/>
           </w:tcPr>
@@ -1515,7 +1431,7 @@
         </w:tc>
         <w:tc>
           <w:tcPr>
-            <w:tcW w:w="1813" w:type="dxa"/>
+            <w:tcW w:w="1824" w:type="dxa"/>
             <w:vAlign w:val="center"/>
             <w:hideMark/>
           </w:tcPr>
@@ -1550,7 +1466,7 @@
         </w:tc>
         <w:tc>
           <w:tcPr>
-            <w:tcW w:w="1762" w:type="dxa"/>
+            <w:tcW w:w="1772" w:type="dxa"/>
             <w:vAlign w:val="center"/>
             <w:hideMark/>
           </w:tcPr>
@@ -5113,6 +5029,7 @@
   <w:style w:type="character" w:default="1" w:styleId="DefaultParagraphFont">
     <w:name w:val="Default Paragraph Font"/>
     <w:uiPriority w:val="1"/>
+    <w:semiHidden/>
     <w:unhideWhenUsed/>
   </w:style>
   <w:style w:type="table" w:default="1" w:styleId="TableNormal">
@@ -16272,6 +16189,10 @@
 </file>
 
 <file path=customXml/item1.xml><?xml version="1.0" encoding="utf-8"?>
+<b:Sources xmlns:b="http://schemas.openxmlformats.org/officeDocument/2006/bibliography" xmlns="http://schemas.openxmlformats.org/officeDocument/2006/bibliography" SelectedStyle="/APA.XSL" StyleName="APA"/>
+</file>
+
+<file path=customXml/item2.xml><?xml version="1.0" encoding="utf-8"?>
 <ct:contentTypeSchema xmlns:ct="http://schemas.microsoft.com/office/2006/metadata/contentType" xmlns:ma="http://schemas.microsoft.com/office/2006/metadata/properties/metaAttributes" ct:_="" ma:_="" ma:contentTypeName="Dokument" ma:contentTypeID="0x01010050E2360FEE84954E8F0E30DF78503D29" ma:contentTypeVersion="16" ma:contentTypeDescription="Vytvoří nový dokument" ma:contentTypeScope="" ma:versionID="2fe211171285e1f92d8d01dc49166516">
   <xsd:schema xmlns:xsd="http://www.w3.org/2001/XMLSchema" xmlns:xs="http://www.w3.org/2001/XMLSchema" xmlns:p="http://schemas.microsoft.com/office/2006/metadata/properties" xmlns:ns3="c448f3b3-f817-4428-bd02-9c34780a6902" xmlns:ns4="7ee44cee-52a8-4061-9824-560008e69792" targetNamespace="http://schemas.microsoft.com/office/2006/metadata/properties" ma:root="true" ma:fieldsID="2d0c74476a6e6677e3afe7ab5c9b4ea0" ns3:_="" ns4:_="">
     <xsd:import namespace="c448f3b3-f817-4428-bd02-9c34780a6902"/>
@@ -16510,19 +16431,7 @@
 </ct:contentTypeSchema>
 </file>
 
-<file path=customXml/item2.xml><?xml version="1.0" encoding="utf-8"?>
-<b:Sources xmlns:b="http://schemas.openxmlformats.org/officeDocument/2006/bibliography" xmlns="http://schemas.openxmlformats.org/officeDocument/2006/bibliography" SelectedStyle="/APA.XSL" StyleName="APA"/>
-</file>
-
 <file path=customXml/item3.xml><?xml version="1.0" encoding="utf-8"?>
-<p:properties xmlns:p="http://schemas.microsoft.com/office/2006/metadata/properties" xmlns:xsi="http://www.w3.org/2001/XMLSchema-instance" xmlns:pc="http://schemas.microsoft.com/office/infopath/2007/PartnerControls">
-  <documentManagement>
-    <_activity xmlns="c448f3b3-f817-4428-bd02-9c34780a6902" xsi:nil="true"/>
-  </documentManagement>
-</p:properties>
-</file>
-
-<file path=customXml/item4.xml><?xml version="1.0" encoding="utf-8"?>
 <?mso-contentType ?>
 <FormTemplates xmlns="http://schemas.microsoft.com/sharepoint/v3/contenttype/forms">
   <Display>DocumentLibraryForm</Display>
@@ -16531,7 +16440,23 @@
 </FormTemplates>
 </file>
 
+<file path=customXml/item4.xml><?xml version="1.0" encoding="utf-8"?>
+<p:properties xmlns:p="http://schemas.microsoft.com/office/2006/metadata/properties" xmlns:xsi="http://www.w3.org/2001/XMLSchema-instance" xmlns:pc="http://schemas.microsoft.com/office/infopath/2007/PartnerControls">
+  <documentManagement>
+    <_activity xmlns="c448f3b3-f817-4428-bd02-9c34780a6902" xsi:nil="true"/>
+  </documentManagement>
+</p:properties>
+</file>
+
 <file path=customXml/itemProps1.xml><?xml version="1.0" encoding="utf-8"?>
+<ds:datastoreItem xmlns:ds="http://schemas.openxmlformats.org/officeDocument/2006/customXml" ds:itemID="{EF278816-EC6F-A645-907D-7F25AECB1D4A}">
+  <ds:schemaRefs>
+    <ds:schemaRef ds:uri="http://schemas.openxmlformats.org/officeDocument/2006/bibliography"/>
+  </ds:schemaRefs>
+</ds:datastoreItem>
+</file>
+
+<file path=customXml/itemProps2.xml><?xml version="1.0" encoding="utf-8"?>
 <ds:datastoreItem xmlns:ds="http://schemas.openxmlformats.org/officeDocument/2006/customXml" ds:itemID="{43833E3B-844D-4512-8254-62A4D8F5A274}">
   <ds:schemaRefs>
     <ds:schemaRef ds:uri="http://schemas.microsoft.com/office/2006/metadata/contentType"/>
@@ -16550,15 +16475,15 @@
 </ds:datastoreItem>
 </file>
 
-<file path=customXml/itemProps2.xml><?xml version="1.0" encoding="utf-8"?>
-<ds:datastoreItem xmlns:ds="http://schemas.openxmlformats.org/officeDocument/2006/customXml" ds:itemID="{EF278816-EC6F-A645-907D-7F25AECB1D4A}">
+<file path=customXml/itemProps3.xml><?xml version="1.0" encoding="utf-8"?>
+<ds:datastoreItem xmlns:ds="http://schemas.openxmlformats.org/officeDocument/2006/customXml" ds:itemID="{41915D9B-B23C-4588-AB35-87621E176C8C}">
   <ds:schemaRefs>
-    <ds:schemaRef ds:uri="http://schemas.openxmlformats.org/officeDocument/2006/bibliography"/>
+    <ds:schemaRef ds:uri="http://schemas.microsoft.com/sharepoint/v3/contenttype/forms"/>
   </ds:schemaRefs>
 </ds:datastoreItem>
 </file>
 
-<file path=customXml/itemProps3.xml><?xml version="1.0" encoding="utf-8"?>
+<file path=customXml/itemProps4.xml><?xml version="1.0" encoding="utf-8"?>
 <ds:datastoreItem xmlns:ds="http://schemas.openxmlformats.org/officeDocument/2006/customXml" ds:itemID="{88C9CC01-F060-4865-8CDA-21EFC1501CD6}">
   <ds:schemaRefs>
     <ds:schemaRef ds:uri="http://schemas.microsoft.com/office/2006/metadata/properties"/>
@@ -16566,12 +16491,4 @@
     <ds:schemaRef ds:uri="c448f3b3-f817-4428-bd02-9c34780a6902"/>
   </ds:schemaRefs>
 </ds:datastoreItem>
-</file>
-
-<file path=customXml/itemProps4.xml><?xml version="1.0" encoding="utf-8"?>
-<ds:datastoreItem xmlns:ds="http://schemas.openxmlformats.org/officeDocument/2006/customXml" ds:itemID="{41915D9B-B23C-4588-AB35-87621E176C8C}">
-  <ds:schemaRefs>
-    <ds:schemaRef ds:uri="http://schemas.microsoft.com/sharepoint/v3/contenttype/forms"/>
-  </ds:schemaRefs>
-</ds:datastoreItem>
 </file>
</xml_diff>